<commit_message>
fixed schema (I think)
</commit_message>
<xml_diff>
--- a/documentation/04_schema.docx
+++ b/documentation/04_schema.docx
@@ -2,6 +2,15 @@
 <file path=word/document.xml><?xml version="1.0" encoding="utf-8"?>
 <w:document xmlns:wpc="http://schemas.microsoft.com/office/word/2010/wordprocessingCanvas" xmlns:mc="http://schemas.openxmlformats.org/markup-compatibility/2006" xmlns:o="urn:schemas-microsoft-com:office:office" xmlns:r="http://schemas.openxmlformats.org/officeDocument/2006/relationships" xmlns:m="http://schemas.openxmlformats.org/officeDocument/2006/math" xmlns:v="urn:schemas-microsoft-com:vml" xmlns:wp14="http://schemas.microsoft.com/office/word/2010/wordprocessingDrawing" xmlns:wp="http://schemas.openxmlformats.org/drawingml/2006/wordprocessingDrawing" xmlns:w10="urn:schemas-microsoft-com:office:word" xmlns:w="http://schemas.openxmlformats.org/wordprocessingml/2006/main" xmlns:w14="http://schemas.microsoft.com/office/word/2010/wordml" xmlns:w15="http://schemas.microsoft.com/office/word/2012/wordml" xmlns:wpg="http://schemas.microsoft.com/office/word/2010/wordprocessingGroup" xmlns:wpi="http://schemas.microsoft.com/office/word/2010/wordprocessingInk" xmlns:wne="http://schemas.microsoft.com/office/word/2006/wordml" xmlns:wps="http://schemas.microsoft.com/office/word/2010/wordprocessingShape" mc:Ignorable="w14 w15 wp14">
   <w:body>
+    <w:p>
+      <w:pPr>
+        <w:jc w:val="center"/>
+      </w:pPr>
+      <w:r>
+        <w:t>Database Schema</w:t>
+      </w:r>
+    </w:p>
+    <w:p/>
     <w:tbl>
       <w:tblPr>
         <w:tblStyle w:val="TableGrid"/>
@@ -18,6 +27,7 @@
           <w:tcPr>
             <w:tcW w:w="9350" w:type="dxa"/>
             <w:gridSpan w:val="3"/>
+            <w:shd w:val="clear" w:color="auto" w:fill="E7E6E6" w:themeFill="background2"/>
           </w:tcPr>
           <w:p>
             <w:r>
@@ -148,13 +158,93 @@
         <mc:AlternateContent>
           <mc:Choice Requires="wps">
             <w:drawing>
-              <wp:anchor distT="0" distB="0" distL="114300" distR="114300" simplePos="0" relativeHeight="251683840" behindDoc="0" locked="0" layoutInCell="1" allowOverlap="1">
+              <wp:anchor distT="0" distB="0" distL="114300" distR="114300" simplePos="0" relativeHeight="251682816" behindDoc="0" locked="0" layoutInCell="1" allowOverlap="1" wp14:anchorId="599630EE" wp14:editId="71DFFAF7">
                 <wp:simplePos x="0" y="0"/>
                 <wp:positionH relativeFrom="column">
-                  <wp:posOffset>-276225</wp:posOffset>
+                  <wp:posOffset>-412750</wp:posOffset>
                 </wp:positionH>
                 <wp:positionV relativeFrom="paragraph">
-                  <wp:posOffset>-102870</wp:posOffset>
+                  <wp:posOffset>-531495</wp:posOffset>
+                </wp:positionV>
+                <wp:extent cx="336550" cy="1079500"/>
+                <wp:effectExtent l="19050" t="0" r="25400" b="25400"/>
+                <wp:wrapNone/>
+                <wp:docPr id="26" name="Elbow Connector 26"/>
+                <wp:cNvGraphicFramePr/>
+                <a:graphic xmlns:a="http://schemas.openxmlformats.org/drawingml/2006/main">
+                  <a:graphicData uri="http://schemas.microsoft.com/office/word/2010/wordprocessingShape">
+                    <wps:wsp>
+                      <wps:cNvCnPr/>
+                      <wps:spPr>
+                        <a:xfrm>
+                          <a:off x="0" y="0"/>
+                          <a:ext cx="336550" cy="1079500"/>
+                        </a:xfrm>
+                        <a:prstGeom prst="bentConnector3">
+                          <a:avLst>
+                            <a:gd name="adj1" fmla="val -1428"/>
+                          </a:avLst>
+                        </a:prstGeom>
+                      </wps:spPr>
+                      <wps:style>
+                        <a:lnRef idx="1">
+                          <a:schemeClr val="accent1"/>
+                        </a:lnRef>
+                        <a:fillRef idx="0">
+                          <a:schemeClr val="accent1"/>
+                        </a:fillRef>
+                        <a:effectRef idx="0">
+                          <a:schemeClr val="accent1"/>
+                        </a:effectRef>
+                        <a:fontRef idx="minor">
+                          <a:schemeClr val="tx1"/>
+                        </a:fontRef>
+                      </wps:style>
+                      <wps:bodyPr/>
+                    </wps:wsp>
+                  </a:graphicData>
+                </a:graphic>
+                <wp14:sizeRelH relativeFrom="margin">
+                  <wp14:pctWidth>0</wp14:pctWidth>
+                </wp14:sizeRelH>
+                <wp14:sizeRelV relativeFrom="margin">
+                  <wp14:pctHeight>0</wp14:pctHeight>
+                </wp14:sizeRelV>
+              </wp:anchor>
+            </w:drawing>
+          </mc:Choice>
+          <mc:Fallback>
+            <w:pict>
+              <v:shapetype w14:anchorId="2A4B55B5" id="_x0000_t34" coordsize="21600,21600" o:spt="34" o:oned="t" adj="10800" path="m,l@0,0@0,21600,21600,21600e" filled="f">
+                <v:stroke joinstyle="miter"/>
+                <v:formulas>
+                  <v:f eqn="val #0"/>
+                </v:formulas>
+                <v:path arrowok="t" fillok="f" o:connecttype="none"/>
+                <v:handles>
+                  <v:h position="#0,center"/>
+                </v:handles>
+                <o:lock v:ext="edit" shapetype="t"/>
+              </v:shapetype>
+              <v:shape id="Elbow Connector 26" o:spid="_x0000_s1026" type="#_x0000_t34" style="position:absolute;margin-left:-32.5pt;margin-top:-41.85pt;width:26.5pt;height:85pt;z-index:251682816;visibility:visible;mso-wrap-style:square;mso-width-percent:0;mso-height-percent:0;mso-wrap-distance-left:9pt;mso-wrap-distance-top:0;mso-wrap-distance-right:9pt;mso-wrap-distance-bottom:0;mso-position-horizontal:absolute;mso-position-horizontal-relative:text;mso-position-vertical:absolute;mso-position-vertical-relative:text;mso-width-percent:0;mso-height-percent:0;mso-width-relative:margin;mso-height-relative:margin" o:gfxdata="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" adj="-308" strokecolor="#5b9bd5 [3204]" strokeweight=".5pt"/>
+            </w:pict>
+          </mc:Fallback>
+        </mc:AlternateContent>
+      </w:r>
+      <w:r>
+        <w:rPr>
+          <w:noProof/>
+        </w:rPr>
+        <mc:AlternateContent>
+          <mc:Choice Requires="wps">
+            <w:drawing>
+              <wp:anchor distT="0" distB="0" distL="114300" distR="114300" simplePos="0" relativeHeight="251683840" behindDoc="0" locked="0" layoutInCell="1" allowOverlap="1" wp14:anchorId="7682B2E4" wp14:editId="0F15C67F">
+                <wp:simplePos x="0" y="0"/>
+                <wp:positionH relativeFrom="leftMargin">
+                  <wp:align>right</wp:align>
+                </wp:positionH>
+                <wp:positionV relativeFrom="paragraph">
+                  <wp:posOffset>544830</wp:posOffset>
                 </wp:positionV>
                 <wp:extent cx="314325" cy="0"/>
                 <wp:effectExtent l="0" t="76200" r="9525" b="95250"/>
@@ -195,88 +285,25 @@
                     </wps:wsp>
                   </a:graphicData>
                 </a:graphic>
+                <wp14:sizeRelH relativeFrom="margin">
+                  <wp14:pctWidth>0</wp14:pctWidth>
+                </wp14:sizeRelH>
+                <wp14:sizeRelV relativeFrom="margin">
+                  <wp14:pctHeight>0</wp14:pctHeight>
+                </wp14:sizeRelV>
               </wp:anchor>
             </w:drawing>
           </mc:Choice>
           <mc:Fallback>
             <w:pict>
-              <v:shape w14:anchorId="520BB982" id="Straight Arrow Connector 27" o:spid="_x0000_s1026" type="#_x0000_t32" style="position:absolute;margin-left:-21.75pt;margin-top:-8.1pt;width:24.75pt;height:0;z-index:251683840;visibility:visible;mso-wrap-style:square;mso-wrap-distance-left:9pt;mso-wrap-distance-top:0;mso-wrap-distance-right:9pt;mso-wrap-distance-bottom:0;mso-position-horizontal:absolute;mso-position-horizontal-relative:text;mso-position-vertical:absolute;mso-position-vertical-relative:text" o:gfxdata="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" strokecolor="#5b9bd5 [3204]" strokeweight=".5pt">
-                <v:stroke endarrow="block" joinstyle="miter"/>
-              </v:shape>
-            </w:pict>
-          </mc:Fallback>
-        </mc:AlternateContent>
-      </w:r>
-      <w:r>
-        <w:rPr>
-          <w:noProof/>
-        </w:rPr>
-        <mc:AlternateContent>
-          <mc:Choice Requires="wps">
-            <w:drawing>
-              <wp:anchor distT="0" distB="0" distL="114300" distR="114300" simplePos="0" relativeHeight="251682816" behindDoc="0" locked="0" layoutInCell="1" allowOverlap="1">
-                <wp:simplePos x="0" y="0"/>
-                <wp:positionH relativeFrom="column">
-                  <wp:posOffset>-419100</wp:posOffset>
-                </wp:positionH>
-                <wp:positionV relativeFrom="paragraph">
-                  <wp:posOffset>-531495</wp:posOffset>
-                </wp:positionV>
-                <wp:extent cx="333375" cy="428625"/>
-                <wp:effectExtent l="19050" t="0" r="9525" b="28575"/>
-                <wp:wrapNone/>
-                <wp:docPr id="26" name="Elbow Connector 26"/>
-                <wp:cNvGraphicFramePr/>
-                <a:graphic xmlns:a="http://schemas.openxmlformats.org/drawingml/2006/main">
-                  <a:graphicData uri="http://schemas.microsoft.com/office/word/2010/wordprocessingShape">
-                    <wps:wsp>
-                      <wps:cNvCnPr/>
-                      <wps:spPr>
-                        <a:xfrm>
-                          <a:off x="0" y="0"/>
-                          <a:ext cx="333375" cy="428625"/>
-                        </a:xfrm>
-                        <a:prstGeom prst="bentConnector3">
-                          <a:avLst>
-                            <a:gd name="adj1" fmla="val -1428"/>
-                          </a:avLst>
-                        </a:prstGeom>
-                      </wps:spPr>
-                      <wps:style>
-                        <a:lnRef idx="1">
-                          <a:schemeClr val="accent1"/>
-                        </a:lnRef>
-                        <a:fillRef idx="0">
-                          <a:schemeClr val="accent1"/>
-                        </a:fillRef>
-                        <a:effectRef idx="0">
-                          <a:schemeClr val="accent1"/>
-                        </a:effectRef>
-                        <a:fontRef idx="minor">
-                          <a:schemeClr val="tx1"/>
-                        </a:fontRef>
-                      </wps:style>
-                      <wps:bodyPr/>
-                    </wps:wsp>
-                  </a:graphicData>
-                </a:graphic>
-              </wp:anchor>
-            </w:drawing>
-          </mc:Choice>
-          <mc:Fallback>
-            <w:pict>
-              <v:shapetype w14:anchorId="2FA3C12F" id="_x0000_t34" coordsize="21600,21600" o:spt="34" o:oned="t" adj="10800" path="m,l@0,0@0,21600,21600,21600e" filled="f">
-                <v:stroke joinstyle="miter"/>
-                <v:formulas>
-                  <v:f eqn="val #0"/>
-                </v:formulas>
+              <v:shapetype w14:anchorId="463C4CFA" id="_x0000_t32" coordsize="21600,21600" o:spt="32" o:oned="t" path="m,l21600,21600e" filled="f">
                 <v:path arrowok="t" fillok="f" o:connecttype="none"/>
-                <v:handles>
-                  <v:h position="#0,center"/>
-                </v:handles>
                 <o:lock v:ext="edit" shapetype="t"/>
               </v:shapetype>
-              <v:shape id="Elbow Connector 26" o:spid="_x0000_s1026" type="#_x0000_t34" style="position:absolute;margin-left:-33pt;margin-top:-41.85pt;width:26.25pt;height:33.75pt;z-index:251682816;visibility:visible;mso-wrap-style:square;mso-wrap-distance-left:9pt;mso-wrap-distance-top:0;mso-wrap-distance-right:9pt;mso-wrap-distance-bottom:0;mso-position-horizontal:absolute;mso-position-horizontal-relative:text;mso-position-vertical:absolute;mso-position-vertical-relative:text" o:gfxdata="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" adj="-308" strokecolor="#5b9bd5 [3204]" strokeweight=".5pt"/>
+              <v:shape id="Straight Arrow Connector 27" o:spid="_x0000_s1026" type="#_x0000_t32" style="position:absolute;margin-left:-26.45pt;margin-top:42.9pt;width:24.75pt;height:0;z-index:251683840;visibility:visible;mso-wrap-style:square;mso-width-percent:0;mso-height-percent:0;mso-wrap-distance-left:9pt;mso-wrap-distance-top:0;mso-wrap-distance-right:9pt;mso-wrap-distance-bottom:0;mso-position-horizontal:right;mso-position-horizontal-relative:left-margin-area;mso-position-vertical:absolute;mso-position-vertical-relative:text;mso-width-percent:0;mso-height-percent:0;mso-width-relative:margin;mso-height-relative:margin" o:gfxdata="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" strokecolor="#5b9bd5 [3204]" strokeweight=".5pt">
+                <v:stroke endarrow="block" joinstyle="miter"/>
+                <w10:wrap anchorx="margin"/>
+              </v:shape>
             </w:pict>
           </mc:Fallback>
         </mc:AlternateContent>
@@ -579,6 +606,7 @@
           <w:tcPr>
             <w:tcW w:w="9350" w:type="dxa"/>
             <w:gridSpan w:val="7"/>
+            <w:shd w:val="clear" w:color="auto" w:fill="E7E6E6" w:themeFill="background2"/>
           </w:tcPr>
           <w:p>
             <w:proofErr w:type="spellStart"/>
@@ -765,11 +793,9 @@
                 </mc:Fallback>
               </mc:AlternateContent>
             </w:r>
-            <w:proofErr w:type="spellStart"/>
             <w:r>
               <w:t>classId</w:t>
             </w:r>
-            <w:proofErr w:type="spellEnd"/>
           </w:p>
         </w:tc>
         <w:tc>
@@ -1098,6 +1124,7 @@
           <w:tcPr>
             <w:tcW w:w="9350" w:type="dxa"/>
             <w:gridSpan w:val="5"/>
+            <w:shd w:val="clear" w:color="auto" w:fill="E7E6E6" w:themeFill="background2"/>
           </w:tcPr>
           <w:p>
             <w:proofErr w:type="spellStart"/>
@@ -1193,6 +1220,7 @@
           <w:tcPr>
             <w:tcW w:w="9350" w:type="dxa"/>
             <w:gridSpan w:val="2"/>
+            <w:shd w:val="clear" w:color="auto" w:fill="E7E6E6" w:themeFill="background2"/>
           </w:tcPr>
           <w:p>
             <w:proofErr w:type="spellStart"/>
@@ -1278,14 +1306,12 @@
                 </mc:Fallback>
               </mc:AlternateContent>
             </w:r>
-            <w:proofErr w:type="spellStart"/>
             <w:r>
               <w:rPr>
                 <w:u w:val="single"/>
               </w:rPr>
               <w:t>characterId</w:t>
             </w:r>
-            <w:proofErr w:type="spellEnd"/>
           </w:p>
         </w:tc>
         <w:tc>
@@ -1362,14 +1388,12 @@
                 </mc:Fallback>
               </mc:AlternateContent>
             </w:r>
-            <w:proofErr w:type="spellStart"/>
             <w:r>
               <w:rPr>
                 <w:u w:val="single"/>
               </w:rPr>
               <w:t>skillId</w:t>
             </w:r>
-            <w:proofErr w:type="spellEnd"/>
           </w:p>
         </w:tc>
       </w:tr>
@@ -1391,6 +1415,7 @@
           <w:tcPr>
             <w:tcW w:w="9350" w:type="dxa"/>
             <w:gridSpan w:val="2"/>
+            <w:shd w:val="clear" w:color="auto" w:fill="E7E6E6" w:themeFill="background2"/>
           </w:tcPr>
           <w:p>
             <w:r>
@@ -1423,14 +1448,9 @@
             <w:tcW w:w="5215" w:type="dxa"/>
           </w:tcPr>
           <w:p>
-            <w:proofErr w:type="spellStart"/>
-            <w:r>
-              <w:t>skill</w:t>
-            </w:r>
-            <w:r>
-              <w:t>Name</w:t>
-            </w:r>
-            <w:proofErr w:type="spellEnd"/>
+            <w:r>
+              <w:t>skillName</w:t>
+            </w:r>
           </w:p>
         </w:tc>
       </w:tr>
@@ -1519,6 +1539,7 @@
           <w:tcPr>
             <w:tcW w:w="9350" w:type="dxa"/>
             <w:gridSpan w:val="3"/>
+            <w:shd w:val="clear" w:color="auto" w:fill="E7E6E6" w:themeFill="background2"/>
           </w:tcPr>
           <w:p>
             <w:proofErr w:type="spellStart"/>
@@ -1691,11 +1712,9 @@
                 </mc:Fallback>
               </mc:AlternateContent>
             </w:r>
-            <w:proofErr w:type="spellStart"/>
             <w:r>
               <w:t>classId</w:t>
             </w:r>
-            <w:proofErr w:type="spellEnd"/>
           </w:p>
         </w:tc>
         <w:tc>
@@ -1704,7 +1723,10 @@
           </w:tcPr>
           <w:p>
             <w:r>
-              <w:t>Owner</w:t>
+              <w:t>o</w:t>
+            </w:r>
+            <w:r>
+              <w:t>wner</w:t>
             </w:r>
           </w:p>
         </w:tc>
@@ -1718,7 +1740,78 @@
         <mc:AlternateContent>
           <mc:Choice Requires="wps">
             <w:drawing>
-              <wp:anchor distT="0" distB="0" distL="114300" distR="114300" simplePos="0" relativeHeight="251680768" behindDoc="0" locked="0" layoutInCell="1" allowOverlap="1">
+              <wp:anchor distT="0" distB="0" distL="114300" distR="114300" simplePos="0" relativeHeight="251676672" behindDoc="0" locked="0" layoutInCell="1" allowOverlap="1" wp14:anchorId="206E4570" wp14:editId="416A9CF9">
+                <wp:simplePos x="0" y="0"/>
+                <wp:positionH relativeFrom="margin">
+                  <wp:posOffset>109728</wp:posOffset>
+                </wp:positionH>
+                <wp:positionV relativeFrom="paragraph">
+                  <wp:posOffset>156083</wp:posOffset>
+                </wp:positionV>
+                <wp:extent cx="2220011" cy="687629"/>
+                <wp:effectExtent l="495300" t="0" r="27940" b="36830"/>
+                <wp:wrapNone/>
+                <wp:docPr id="20" name="Elbow Connector 20"/>
+                <wp:cNvGraphicFramePr/>
+                <a:graphic xmlns:a="http://schemas.openxmlformats.org/drawingml/2006/main">
+                  <a:graphicData uri="http://schemas.microsoft.com/office/word/2010/wordprocessingShape">
+                    <wps:wsp>
+                      <wps:cNvCnPr/>
+                      <wps:spPr>
+                        <a:xfrm flipH="1">
+                          <a:off x="0" y="0"/>
+                          <a:ext cx="2220011" cy="687629"/>
+                        </a:xfrm>
+                        <a:prstGeom prst="bentConnector3">
+                          <a:avLst>
+                            <a:gd name="adj1" fmla="val 121957"/>
+                          </a:avLst>
+                        </a:prstGeom>
+                      </wps:spPr>
+                      <wps:style>
+                        <a:lnRef idx="1">
+                          <a:schemeClr val="accent1"/>
+                        </a:lnRef>
+                        <a:fillRef idx="0">
+                          <a:schemeClr val="accent1"/>
+                        </a:fillRef>
+                        <a:effectRef idx="0">
+                          <a:schemeClr val="accent1"/>
+                        </a:effectRef>
+                        <a:fontRef idx="minor">
+                          <a:schemeClr val="tx1"/>
+                        </a:fontRef>
+                      </wps:style>
+                      <wps:bodyPr/>
+                    </wps:wsp>
+                  </a:graphicData>
+                </a:graphic>
+                <wp14:sizeRelH relativeFrom="margin">
+                  <wp14:pctWidth>0</wp14:pctWidth>
+                </wp14:sizeRelH>
+                <wp14:sizeRelV relativeFrom="margin">
+                  <wp14:pctHeight>0</wp14:pctHeight>
+                </wp14:sizeRelV>
+              </wp:anchor>
+            </w:drawing>
+          </mc:Choice>
+          <mc:Fallback>
+            <w:pict>
+              <v:shape w14:anchorId="4DA15AC3" id="Elbow Connector 20" o:spid="_x0000_s1026" type="#_x0000_t34" style="position:absolute;margin-left:8.65pt;margin-top:12.3pt;width:174.8pt;height:54.15pt;flip:x;z-index:251676672;visibility:visible;mso-wrap-style:square;mso-width-percent:0;mso-height-percent:0;mso-wrap-distance-left:9pt;mso-wrap-distance-top:0;mso-wrap-distance-right:9pt;mso-wrap-distance-bottom:0;mso-position-horizontal:absolute;mso-position-horizontal-relative:margin;mso-position-vertical:absolute;mso-position-vertical-relative:text;mso-width-percent:0;mso-height-percent:0;mso-width-relative:margin;mso-height-relative:margin" o:gfxdata="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" adj="26343" strokecolor="#5b9bd5 [3204]" strokeweight=".5pt">
+                <w10:wrap anchorx="margin"/>
+              </v:shape>
+            </w:pict>
+          </mc:Fallback>
+        </mc:AlternateContent>
+      </w:r>
+      <w:r>
+        <w:rPr>
+          <w:noProof/>
+        </w:rPr>
+        <mc:AlternateContent>
+          <mc:Choice Requires="wps">
+            <w:drawing>
+              <wp:anchor distT="0" distB="0" distL="114300" distR="114300" simplePos="0" relativeHeight="251680768" behindDoc="0" locked="0" layoutInCell="1" allowOverlap="1" wp14:anchorId="5A0918E1" wp14:editId="2A0C5BC9">
                 <wp:simplePos x="0" y="0"/>
                 <wp:positionH relativeFrom="column">
                   <wp:posOffset>4286250</wp:posOffset>
@@ -1773,80 +1866,9 @@
           </mc:Choice>
           <mc:Fallback>
             <w:pict>
-              <v:line w14:anchorId="6EF08C67" id="Straight Connector 24" o:spid="_x0000_s1026" style="position:absolute;flip:y;z-index:251680768;visibility:visible;mso-wrap-style:square;mso-width-percent:0;mso-height-percent:0;mso-wrap-distance-left:9pt;mso-wrap-distance-top:0;mso-wrap-distance-right:9pt;mso-wrap-distance-bottom:0;mso-position-horizontal:absolute;mso-position-horizontal-relative:text;mso-position-vertical:absolute;mso-position-vertical-relative:text;mso-width-percent:0;mso-height-percent:0;mso-width-relative:margin;mso-height-relative:margin" from="337.5pt,.95pt" to="337.5pt,12.2pt" o:gfxdata="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" strokecolor="#5b9bd5 [3204]" strokeweight=".5pt">
+              <v:line w14:anchorId="64CDFEFE" id="Straight Connector 24" o:spid="_x0000_s1026" style="position:absolute;flip:y;z-index:251680768;visibility:visible;mso-wrap-style:square;mso-width-percent:0;mso-height-percent:0;mso-wrap-distance-left:9pt;mso-wrap-distance-top:0;mso-wrap-distance-right:9pt;mso-wrap-distance-bottom:0;mso-position-horizontal:absolute;mso-position-horizontal-relative:text;mso-position-vertical:absolute;mso-position-vertical-relative:text;mso-width-percent:0;mso-height-percent:0;mso-width-relative:margin;mso-height-relative:margin" from="337.5pt,.95pt" to="337.5pt,12.2pt" o:gfxdata="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" strokecolor="#5b9bd5 [3204]" strokeweight=".5pt">
                 <v:stroke joinstyle="miter"/>
               </v:line>
-            </w:pict>
-          </mc:Fallback>
-        </mc:AlternateContent>
-      </w:r>
-      <w:r>
-        <w:rPr>
-          <w:noProof/>
-        </w:rPr>
-        <mc:AlternateContent>
-          <mc:Choice Requires="wps">
-            <w:drawing>
-              <wp:anchor distT="0" distB="0" distL="114300" distR="114300" simplePos="0" relativeHeight="251676672" behindDoc="0" locked="0" layoutInCell="1" allowOverlap="1">
-                <wp:simplePos x="0" y="0"/>
-                <wp:positionH relativeFrom="margin">
-                  <wp:posOffset>133350</wp:posOffset>
-                </wp:positionH>
-                <wp:positionV relativeFrom="paragraph">
-                  <wp:posOffset>154940</wp:posOffset>
-                </wp:positionV>
-                <wp:extent cx="2190750" cy="676275"/>
-                <wp:effectExtent l="495300" t="0" r="19050" b="28575"/>
-                <wp:wrapNone/>
-                <wp:docPr id="20" name="Elbow Connector 20"/>
-                <wp:cNvGraphicFramePr/>
-                <a:graphic xmlns:a="http://schemas.openxmlformats.org/drawingml/2006/main">
-                  <a:graphicData uri="http://schemas.microsoft.com/office/word/2010/wordprocessingShape">
-                    <wps:wsp>
-                      <wps:cNvCnPr/>
-                      <wps:spPr>
-                        <a:xfrm flipH="1">
-                          <a:off x="0" y="0"/>
-                          <a:ext cx="2190750" cy="676275"/>
-                        </a:xfrm>
-                        <a:prstGeom prst="bentConnector3">
-                          <a:avLst>
-                            <a:gd name="adj1" fmla="val 121957"/>
-                          </a:avLst>
-                        </a:prstGeom>
-                      </wps:spPr>
-                      <wps:style>
-                        <a:lnRef idx="1">
-                          <a:schemeClr val="accent1"/>
-                        </a:lnRef>
-                        <a:fillRef idx="0">
-                          <a:schemeClr val="accent1"/>
-                        </a:fillRef>
-                        <a:effectRef idx="0">
-                          <a:schemeClr val="accent1"/>
-                        </a:effectRef>
-                        <a:fontRef idx="minor">
-                          <a:schemeClr val="tx1"/>
-                        </a:fontRef>
-                      </wps:style>
-                      <wps:bodyPr/>
-                    </wps:wsp>
-                  </a:graphicData>
-                </a:graphic>
-                <wp14:sizeRelH relativeFrom="margin">
-                  <wp14:pctWidth>0</wp14:pctWidth>
-                </wp14:sizeRelH>
-                <wp14:sizeRelV relativeFrom="margin">
-                  <wp14:pctHeight>0</wp14:pctHeight>
-                </wp14:sizeRelV>
-              </wp:anchor>
-            </w:drawing>
-          </mc:Choice>
-          <mc:Fallback>
-            <w:pict>
-              <v:shape w14:anchorId="3CCD3D19" id="Elbow Connector 20" o:spid="_x0000_s1026" type="#_x0000_t34" style="position:absolute;margin-left:10.5pt;margin-top:12.2pt;width:172.5pt;height:53.25pt;flip:x;z-index:251676672;visibility:visible;mso-wrap-style:square;mso-width-percent:0;mso-height-percent:0;mso-wrap-distance-left:9pt;mso-wrap-distance-top:0;mso-wrap-distance-right:9pt;mso-wrap-distance-bottom:0;mso-position-horizontal:absolute;mso-position-horizontal-relative:margin;mso-position-vertical:absolute;mso-position-vertical-relative:text;mso-width-percent:0;mso-height-percent:0;mso-width-relative:margin;mso-height-relative:margin" o:gfxdata="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" adj="26343" strokecolor="#5b9bd5 [3204]" strokeweight=".5pt">
-                <w10:wrap anchorx="margin"/>
-              </v:shape>
             </w:pict>
           </mc:Fallback>
         </mc:AlternateContent>
@@ -1867,6 +1889,7 @@
           <w:tcPr>
             <w:tcW w:w="9350" w:type="dxa"/>
             <w:gridSpan w:val="2"/>
+            <w:shd w:val="clear" w:color="auto" w:fill="E7E6E6" w:themeFill="background2"/>
           </w:tcPr>
           <w:p>
             <w:proofErr w:type="spellStart"/>

</xml_diff>